<commit_message>
hey pavan arun kumar
</commit_message>
<xml_diff>
--- a/Hi.docx
+++ b/Hi.docx
@@ -4,28 +4,11 @@
   <w:body>
     <w:p>
       <w:r>
-        <w:t>Aaron Johnston</w:t>
+        <w:t>Hi</w:t>
       </w:r>
       <w:bookmarkStart w:id="0" w:name="_GoBack"/>
       <w:bookmarkEnd w:id="0"/>
     </w:p>
-    <w:p>
-      <w:r>
-        <w:t>Mr. McCoy</w:t>
-      </w:r>
-    </w:p>
-    <w:p>
-      <w:r>
-        <w:t>ENG 111 – Fall 2015</w:t>
-      </w:r>
-    </w:p>
-    <w:p>
-      <w:r>
-        <w:t xml:space="preserve">Abeng Response Paper </w:t>
-      </w:r>
-    </w:p>
-    <w:p/>
-    <w:p/>
     <w:sectPr>
       <w:pgSz w:w="12240" w:h="15840"/>
       <w:pgMar w:top="1440" w:right="1800" w:bottom="1440" w:left="1800" w:header="720" w:footer="720" w:gutter="0"/>

</xml_diff>